<commit_message>
doc: explain event loop
</commit_message>
<xml_diff>
--- a/js/basics/Event Loop.docx
+++ b/js/basics/Event Loop.docx
@@ -24,7 +24,7 @@
         <w:rPr>
           <w:rFonts w:hint="default"/>
         </w:rPr>
-        <w:t>以JavaScript语言为例，它是一种单线程语言，所有任务都在一个线程上完成，即采用上面的第一种方法。一旦遇到大量任务或者遇到一个耗时的任务，网页就会出现"假死"，因为JavaScript停不下来，也就无法响应用户的行为。</w:t>
+        <w:t>以JavaScript语言为例，它是一种单线程语言，所有任务都在一个线程上完成。一旦遇到大量任务或者遇到一个耗时的任务，网页就会出现"假死"，因为JavaScript停不下来，也就无法响应用户的行为。</w:t>
       </w:r>
     </w:p>
     <w:p>
@@ -281,14 +281,74 @@
       <w:r>
         <w:rPr>
           <w:rFonts w:hint="default"/>
-        </w:rPr>
-        <w:t>Event Loop是一个程序结构，用于等待和发送消息和事件。</w:t>
-      </w:r>
-      <w:r>
-        <w:rPr>
-          <w:rFonts w:hint="default"/>
-        </w:rPr>
-        <w:t>（a programming construct that waits for and dispatches events or messages in a program.）"</w:t>
+          <w:b/>
+          <w:bCs/>
+          <w:color w:val="FF0000"/>
+        </w:rPr>
+        <w:t>Event Loop是一个程序结构，用于等待</w:t>
+      </w:r>
+      <w:r>
+        <w:rPr>
+          <w:rFonts w:hint="eastAsia"/>
+          <w:b/>
+          <w:bCs/>
+          <w:color w:val="FF0000"/>
+          <w:lang w:val="en-US" w:eastAsia="zh-CN"/>
+        </w:rPr>
+        <w:t>和</w:t>
+      </w:r>
+      <w:r>
+        <w:rPr>
+          <w:rFonts w:hint="default"/>
+          <w:b/>
+          <w:bCs/>
+          <w:color w:val="FF0000"/>
+        </w:rPr>
+        <w:t>发送</w:t>
+      </w:r>
+      <w:r>
+        <w:rPr>
+          <w:rFonts w:hint="eastAsia"/>
+          <w:b/>
+          <w:bCs/>
+          <w:color w:val="FF0000"/>
+          <w:lang w:val="en-US" w:eastAsia="zh-CN"/>
+        </w:rPr>
+        <w:t xml:space="preserve"> </w:t>
+      </w:r>
+      <w:r>
+        <w:rPr>
+          <w:rFonts w:hint="default"/>
+          <w:b/>
+          <w:bCs/>
+          <w:color w:val="FF0000"/>
+        </w:rPr>
+        <w:t>消息</w:t>
+      </w:r>
+      <w:r>
+        <w:rPr>
+          <w:rFonts w:hint="eastAsia"/>
+          <w:b/>
+          <w:bCs/>
+          <w:color w:val="FF0000"/>
+          <w:lang w:val="en-US" w:eastAsia="zh-CN"/>
+        </w:rPr>
+        <w:t>或</w:t>
+      </w:r>
+      <w:r>
+        <w:rPr>
+          <w:rFonts w:hint="default"/>
+          <w:b/>
+          <w:bCs/>
+          <w:color w:val="FF0000"/>
+        </w:rPr>
+        <w:t>事件</w:t>
+      </w:r>
+      <w:r>
+        <w:rPr>
+          <w:rFonts w:hint="default"/>
+        </w:rPr>
+        <w:t>。（a programming construct that waits for and dispatches events or messages in a program.）"</w:t>
       </w:r>
     </w:p>
     <w:p>
@@ -384,6 +444,7 @@
           <w:rFonts w:hint="default"/>
           <w:b/>
           <w:bCs/>
+          <w:color w:val="FF0000"/>
         </w:rPr>
         <w:t>每当遇到I/O的时候，主线程就让Event Loop线程去通知相应的I/O程序，然后接着往后运行，所以不存在红色的等待时间。等到I/O程序完成操作，Event Loop线程再把结果返回主线程</w:t>
       </w:r>
@@ -404,67 +465,126 @@
         <w:rPr>
           <w:rFonts w:hint="default"/>
         </w:rPr>
-        <w:t>可以看到，由于多出了橙色的空闲时间，所以主线程得以运行</w:t>
+        <w:t>可以看到，由于多出了橙色的空闲时间，所以主线程得以运行更多的任务，这就提高了效率。这种运行方式称为"</w:t>
+      </w:r>
+      <w:r>
+        <w:rPr>
+          <w:rFonts w:hint="default"/>
+        </w:rPr>
+        <w:fldChar w:fldCharType="begin"/>
+      </w:r>
+      <w:r>
+        <w:rPr>
+          <w:rFonts w:hint="default"/>
+        </w:rPr>
+        <w:instrText xml:space="preserve"> HYPERLINK "https://en.wikipedia.org/wiki/Asynchronous_I/O" \t "https://www.ruanyifeng.com/blog/2013/10/_blank" </w:instrText>
+      </w:r>
+      <w:r>
+        <w:rPr>
+          <w:rFonts w:hint="default"/>
+        </w:rPr>
+        <w:fldChar w:fldCharType="separate"/>
+      </w:r>
+      <w:r>
+        <w:rPr>
+          <w:rFonts w:hint="default"/>
+        </w:rPr>
+        <w:t>异步模式</w:t>
+      </w:r>
+      <w:r>
+        <w:rPr>
+          <w:rFonts w:hint="default"/>
+        </w:rPr>
+        <w:fldChar w:fldCharType="end"/>
+      </w:r>
+      <w:r>
+        <w:rPr>
+          <w:rFonts w:hint="default"/>
+        </w:rPr>
+        <w:t>"（asynchronous I/O）或"非堵塞模式"（non-blocking mode）。</w:t>
+      </w:r>
+    </w:p>
+    <w:p>
+      <w:pPr>
+        <w:rPr>
+          <w:rFonts w:hint="default"/>
+        </w:rPr>
+      </w:pPr>
+    </w:p>
+    <w:p>
+      <w:pPr>
+        <w:rPr>
+          <w:rFonts w:hint="eastAsia" w:eastAsiaTheme="minorEastAsia"/>
+          <w:lang w:eastAsia="zh-CN"/>
+        </w:rPr>
+      </w:pPr>
+      <w:r>
+        <w:rPr>
+          <w:rFonts w:hint="default"/>
+        </w:rPr>
+        <w:t>这正是JavaScript语言的运行方式。单线程模型虽然对JavaScript构成了很大的限制，但也因此使它具备了其他语言不具备的优势。如果部署得好，JavaScript程序是不会出现堵塞的，这就是为什么node.js平台可以用很少的资源，应付大流量访问的原因</w:t>
+      </w:r>
+      <w:r>
+        <w:rPr>
+          <w:rFonts w:hint="eastAsia"/>
+          <w:lang w:eastAsia="zh-CN"/>
+        </w:rPr>
+        <w:t>。</w:t>
+      </w:r>
+    </w:p>
+    <w:p/>
+    <w:p>
+      <w:r>
+        <w:rPr>
+          <w:rFonts w:ascii="宋体" w:hAnsi="宋体" w:eastAsia="宋体" w:cs="宋体"/>
+          <w:sz w:val="24"/>
+          <w:szCs w:val="24"/>
+        </w:rPr>
+        <w:drawing>
+          <wp:inline distT="0" distB="0" distL="114300" distR="114300">
+            <wp:extent cx="5105400" cy="3728720"/>
+            <wp:effectExtent l="0" t="0" r="0" b="5080"/>
+            <wp:docPr id="4" name="图片 1" descr="IMG_256"/>
+            <wp:cNvGraphicFramePr>
+              <a:graphicFrameLocks xmlns:a="http://schemas.openxmlformats.org/drawingml/2006/main" noChangeAspect="1"/>
+            </wp:cNvGraphicFramePr>
+            <a:graphic xmlns:a="http://schemas.openxmlformats.org/drawingml/2006/main">
+              <a:graphicData uri="http://schemas.openxmlformats.org/drawingml/2006/picture">
+                <pic:pic xmlns:pic="http://schemas.openxmlformats.org/drawingml/2006/picture">
+                  <pic:nvPicPr>
+                    <pic:cNvPr id="4" name="图片 1" descr="IMG_256"/>
+                    <pic:cNvPicPr>
+                      <a:picLocks noChangeAspect="1"/>
+                    </pic:cNvPicPr>
+                  </pic:nvPicPr>
+                  <pic:blipFill>
+                    <a:blip r:embed="rId7"/>
+                    <a:stretch>
+                      <a:fillRect/>
+                    </a:stretch>
+                  </pic:blipFill>
+                  <pic:spPr>
+                    <a:xfrm>
+                      <a:off x="0" y="0"/>
+                      <a:ext cx="5105400" cy="3728720"/>
+                    </a:xfrm>
+                    <a:prstGeom prst="rect">
+                      <a:avLst/>
+                    </a:prstGeom>
+                    <a:noFill/>
+                    <a:ln w="9525">
+                      <a:noFill/>
+                    </a:ln>
+                  </pic:spPr>
+                </pic:pic>
+              </a:graphicData>
+            </a:graphic>
+          </wp:inline>
+        </w:drawing>
       </w:r>
       <w:bookmarkStart w:id="0" w:name="_GoBack"/>
       <w:bookmarkEnd w:id="0"/>
-      <w:r>
-        <w:rPr>
-          <w:rFonts w:hint="default"/>
-        </w:rPr>
-        <w:t>更多的任务，这就提高了效率。这种运行方式称为"</w:t>
-      </w:r>
-      <w:r>
-        <w:rPr>
-          <w:rFonts w:hint="default"/>
-        </w:rPr>
-        <w:fldChar w:fldCharType="begin"/>
-      </w:r>
-      <w:r>
-        <w:rPr>
-          <w:rFonts w:hint="default"/>
-        </w:rPr>
-        <w:instrText xml:space="preserve"> HYPERLINK "https://en.wikipedia.org/wiki/Asynchronous_I/O" \t "https://www.ruanyifeng.com/blog/2013/10/_blank" </w:instrText>
-      </w:r>
-      <w:r>
-        <w:rPr>
-          <w:rFonts w:hint="default"/>
-        </w:rPr>
-        <w:fldChar w:fldCharType="separate"/>
-      </w:r>
-      <w:r>
-        <w:rPr>
-          <w:rFonts w:hint="default"/>
-        </w:rPr>
-        <w:t>异步模式</w:t>
-      </w:r>
-      <w:r>
-        <w:rPr>
-          <w:rFonts w:hint="default"/>
-        </w:rPr>
-        <w:fldChar w:fldCharType="end"/>
-      </w:r>
-      <w:r>
-        <w:rPr>
-          <w:rFonts w:hint="default"/>
-        </w:rPr>
-        <w:t>"（asynchronous I/O）或"非堵塞模式"（non-blocking mode）。</w:t>
-      </w:r>
-    </w:p>
-    <w:p>
-      <w:pPr>
-        <w:rPr>
-          <w:rFonts w:hint="default"/>
-        </w:rPr>
-      </w:pPr>
-      <w:r>
-        <w:rPr>
-          <w:rFonts w:hint="default"/>
-        </w:rPr>
-        <w:t>这正是JavaScript语言的运行方式。单线程模型虽然对JavaScript构成了很大的限制，但也因此使它具备了其他语言不具备的优势。如果部署得好，JavaScript程序是不会出现堵塞的，这就是为什么node.js平台可以用很少的资源，应付大流量访问的原因</w:t>
-      </w:r>
-    </w:p>
-    <w:p/>
+    </w:p>
     <w:sectPr>
       <w:pgSz w:w="11906" w:h="16838"/>
       <w:pgMar w:top="1440" w:right="1800" w:bottom="1440" w:left="1800" w:header="851" w:footer="992" w:gutter="0"/>

</xml_diff>